<commit_message>
Finally finished with this project. Just need to save, commit, and submit.
</commit_message>
<xml_diff>
--- a/STAT345_Project1.docx
+++ b/STAT345_Project1.docx
@@ -168,7 +168,156 @@
           </wp:inline>
         </w:drawing>
       </w:r>
-    </w:p>
+      <w:r>
+        <w:t xml:space="preserve"> </w:t>
+      </w:r>
+      <w:r>
+        <w:t xml:space="preserve">Note: Blue represents shots that were made, orange represents shots that were missed.</w:t>
+      </w:r>
+    </w:p>
+    <w:p>
+      <w:pPr>
+        <w:pStyle w:val="BodyText"/>
+      </w:pPr>
+    </w:p>
+    <w:bookmarkStart w:id="26" w:name="main-insights"/>
+    <w:p>
+      <w:pPr>
+        <w:pStyle w:val="Heading1"/>
+      </w:pPr>
+      <w:r>
+        <w:t xml:space="preserve">Main Insights</w:t>
+      </w:r>
+    </w:p>
+    <w:p>
+      <w:pPr>
+        <w:numPr>
+          <w:ilvl w:val="0"/>
+          <w:numId w:val="1001"/>
+        </w:numPr>
+      </w:pPr>
+      <w:r>
+        <w:t xml:space="preserve">The area with the highest density of shots is around the net</w:t>
+      </w:r>
+    </w:p>
+    <w:p>
+      <w:pPr>
+        <w:numPr>
+          <w:ilvl w:val="0"/>
+          <w:numId w:val="1001"/>
+        </w:numPr>
+      </w:pPr>
+      <w:r>
+        <w:t xml:space="preserve">There appear to be more slam dunks attempted in 2024 than 2025</w:t>
+      </w:r>
+    </w:p>
+    <w:p>
+      <w:pPr>
+        <w:numPr>
+          <w:ilvl w:val="0"/>
+          <w:numId w:val="1001"/>
+        </w:numPr>
+      </w:pPr>
+      <w:r>
+        <w:t xml:space="preserve">There is a more even spread of shots attempted along the 3-point line in 2025 than 2024</w:t>
+      </w:r>
+    </w:p>
+    <w:p>
+      <w:pPr>
+        <w:numPr>
+          <w:ilvl w:val="0"/>
+          <w:numId w:val="1001"/>
+        </w:numPr>
+      </w:pPr>
+      <w:r>
+        <w:t xml:space="preserve">There are more shots attempted just beyond the 3-point line in 2024 than 2025</w:t>
+      </w:r>
+    </w:p>
+    <w:p>
+      <w:pPr>
+        <w:numPr>
+          <w:ilvl w:val="0"/>
+          <w:numId w:val="1001"/>
+        </w:numPr>
+      </w:pPr>
+      <w:r>
+        <w:t xml:space="preserve">Shots within the 3-point line are more concentrated towards the center in 2025</w:t>
+      </w:r>
+    </w:p>
+    <w:p>
+      <w:pPr>
+        <w:numPr>
+          <w:ilvl w:val="0"/>
+          <w:numId w:val="1001"/>
+        </w:numPr>
+      </w:pPr>
+      <w:r>
+        <w:t xml:space="preserve">Shots within the 3-point line are more concentrated to the left in 2024</w:t>
+      </w:r>
+    </w:p>
+    <w:p>
+      <w:r>
+        <w:br w:type="page"/>
+      </w:r>
+    </w:p>
+    <w:bookmarkEnd w:id="26"/>
+    <w:bookmarkStart w:id="27" w:name="elaboration-on-main-insights"/>
+    <w:p>
+      <w:pPr>
+        <w:pStyle w:val="Heading1"/>
+      </w:pPr>
+      <w:r>
+        <w:t xml:space="preserve">Elaboration on Main Insights</w:t>
+      </w:r>
+    </w:p>
+    <w:p>
+      <w:pPr>
+        <w:pStyle w:val="FirstParagraph"/>
+      </w:pPr>
+      <w:r>
+        <w:t xml:space="preserve">Before elaborating on the insights made, a disclaimer: My insights are limited and surface-level due to my limited and surface-level knowledge of basketball. I set the opacity of an individual point incredibly low so a high density of shots in a single area becomes more pronounced as it appears more opaque. As such, I noticed that the area around the net was the most opaque out of any location on the graph, so I inferred that it is the area with the highest density of shots. I also noticed that, for both graphs, the area around the net has the same opacity, but is bigger for the 2024 graph than the 2025 graph, so I inferred that more slam dunks were attempted in 2024 than 2025.</w:t>
+      </w:r>
+    </w:p>
+    <w:p>
+      <w:pPr>
+        <w:pStyle w:val="BodyText"/>
+      </w:pPr>
+      <w:r>
+        <w:t xml:space="preserve">I noticed that the 3-point line was more consistent in its opacity in the 2025 graph than the 2024 one, so I inferred that the spread of shots attempted was more consistent in 2025 than 2024. I also noticed that there are considerably more points just beyond the 3-point line in the 2025 graph than the 2024 one, so I inferred that more shots were attempted just beyond the 3-point line in 2024 than 2024.</w:t>
+      </w:r>
+    </w:p>
+    <w:p>
+      <w:pPr>
+        <w:pStyle w:val="BodyText"/>
+      </w:pPr>
+      <w:r>
+        <w:t xml:space="preserve">Lastly, for the shots within the 3-point line, I noticed that the center had a higher density of points in the 2025 graph whereas the left had a higher density of points in the 2024 graph. Therefore, I inferred that shots made within the 3-point line are more concentrated towards the center in 2025 and to the left in 2024.</w:t>
+      </w:r>
+    </w:p>
+    <w:p>
+      <w:r>
+        <w:br w:type="page"/>
+      </w:r>
+    </w:p>
+    <w:bookmarkEnd w:id="27"/>
+    <w:bookmarkStart w:id="28" w:name="above-and-beyond-four-point-line"/>
+    <w:p>
+      <w:pPr>
+        <w:pStyle w:val="Heading1"/>
+      </w:pPr>
+      <w:r>
+        <w:t xml:space="preserve">Above and Beyond: Four-Point Line</w:t>
+      </w:r>
+    </w:p>
+    <w:p>
+      <w:pPr>
+        <w:pStyle w:val="FirstParagraph"/>
+      </w:pPr>
+      <w:r>
+        <w:t xml:space="preserve">If the NBA were to implement a 4-point shot, I would draw a 4-point arc to be 29 feet from the center of the net. It is far enough away from the 3-point line that it would not effectively eliminate the 3-point shot while still being close enough that we can expect over a quarter of players who attempt the shot to make it, which would result in an expected value above 1. I believe that, were the 4-point shot implemented, the graphic shown on the first page would feature a thin yet noticeable line around the 4-point arc as more players would attempt to make 4-point shots, particularly around the arc.</w:t>
+      </w:r>
+    </w:p>
+    <w:bookmarkEnd w:id="28"/>
     <w:sectPr/>
   </w:body>
 </w:document>
@@ -275,8 +424,114 @@
       </w:pPr>
     </w:lvl>
   </w:abstractNum>
+  <w:abstractNum w:abstractNumId="991">
+    <w:nsid w:val="0000A991"/>
+    <w:multiLevelType w:val="multilevel"/>
+    <w:lvl w:ilvl="0">
+      <w:numFmt w:val="bullet"/>
+      <w:lvlText w:val=""/>
+      <w:lvlJc w:val="left"/>
+      <w:pPr>
+        <w:ind w:left="720" w:hanging="360"/>
+      </w:pPr>
+      <w:rPr>
+        <w:rFonts w:ascii="Symbol" w:hAnsi="Symbol" w:cs="Symbol" w:hint="default"/>
+      </w:rPr>
+    </w:lvl>
+    <w:lvl w:ilvl="1">
+      <w:numFmt w:val="bullet"/>
+      <w:lvlText w:val="o"/>
+      <w:lvlJc w:val="left"/>
+      <w:pPr>
+        <w:ind w:left="1440" w:hanging="360"/>
+      </w:pPr>
+      <w:rPr>
+        <w:rFonts w:ascii="Courier New" w:hAnsi="Courier New" w:cs="Courier New" w:hint="default"/>
+      </w:rPr>
+    </w:lvl>
+    <w:lvl w:ilvl="2">
+      <w:numFmt w:val="bullet"/>
+      <w:lvlText w:val=""/>
+      <w:lvlJc w:val="left"/>
+      <w:pPr>
+        <w:ind w:left="2160" w:hanging="360"/>
+      </w:pPr>
+      <w:rPr>
+        <w:rFonts w:ascii="Wingdings" w:hAnsi="Wingdings" w:cs="Wingdings" w:hint="default"/>
+      </w:rPr>
+    </w:lvl>
+    <w:lvl w:ilvl="3">
+      <w:numFmt w:val="bullet"/>
+      <w:lvlText w:val=""/>
+      <w:lvlJc w:val="left"/>
+      <w:pPr>
+        <w:ind w:left="2880" w:hanging="360"/>
+      </w:pPr>
+      <w:rPr>
+        <w:rFonts w:ascii="Symbol" w:hAnsi="Symbol" w:cs="Symbol" w:hint="default"/>
+      </w:rPr>
+    </w:lvl>
+    <w:lvl w:ilvl="4">
+      <w:numFmt w:val="bullet"/>
+      <w:lvlText w:val="o"/>
+      <w:lvlJc w:val="left"/>
+      <w:pPr>
+        <w:ind w:left="3600" w:hanging="360"/>
+      </w:pPr>
+      <w:rPr>
+        <w:rFonts w:ascii="Courier New" w:hAnsi="Courier New" w:cs="Courier New" w:hint="default"/>
+      </w:rPr>
+    </w:lvl>
+    <w:lvl w:ilvl="5">
+      <w:numFmt w:val="bullet"/>
+      <w:lvlText w:val=""/>
+      <w:lvlJc w:val="left"/>
+      <w:pPr>
+        <w:ind w:left="4320" w:hanging="360"/>
+      </w:pPr>
+      <w:rPr>
+        <w:rFonts w:ascii="Wingdings" w:hAnsi="Wingdings" w:cs="Wingdings" w:hint="default"/>
+      </w:rPr>
+    </w:lvl>
+    <w:lvl w:ilvl="6">
+      <w:numFmt w:val="bullet"/>
+      <w:lvlText w:val=""/>
+      <w:lvlJc w:val="left"/>
+      <w:pPr>
+        <w:ind w:left="5040" w:hanging="360"/>
+      </w:pPr>
+      <w:rPr>
+        <w:rFonts w:ascii="Symbol" w:hAnsi="Symbol" w:cs="Symbol" w:hint="default"/>
+      </w:rPr>
+    </w:lvl>
+    <w:lvl w:ilvl="7">
+      <w:numFmt w:val="bullet"/>
+      <w:lvlText w:val="o"/>
+      <w:lvlJc w:val="left"/>
+      <w:pPr>
+        <w:ind w:left="5760" w:hanging="360"/>
+      </w:pPr>
+      <w:rPr>
+        <w:rFonts w:ascii="Courier New" w:hAnsi="Courier New" w:cs="Courier New" w:hint="default"/>
+      </w:rPr>
+    </w:lvl>
+    <w:lvl w:ilvl="8">
+      <w:numFmt w:val="bullet"/>
+      <w:lvlText w:val=""/>
+      <w:lvlJc w:val="left"/>
+      <w:pPr>
+        <w:ind w:left="6480" w:hanging="360"/>
+      </w:pPr>
+      <w:rPr>
+        <w:rFonts w:ascii="Wingdings" w:hAnsi="Wingdings" w:cs="Wingdings" w:hint="default"/>
+      </w:rPr>
+    </w:lvl>
+  </w:abstractNum>
   <w:num w:numId="1000">
     <w:abstractNumId w:val="990"/>
+  </w:num>
+  <w:num w:numId="1001">
+    <w:abstractNumId w:val="991"/>
   </w:num>
 </w:numbering>
 </file>

</xml_diff>